<commit_message>
Pistol patches and air movement nerfed
</commit_message>
<xml_diff>
--- a/Ideas.docx
+++ b/Ideas.docx
@@ -13,56 +13,22 @@
     </w:p>
     <w:p>
       <w:r>
-        <w:t xml:space="preserve">Giant fans – blows player in the pointed </w:t>
-      </w:r>
-      <w:proofErr w:type="gramStart"/>
-      <w:r>
-        <w:t>direction</w:t>
-      </w:r>
-      <w:proofErr w:type="gramEnd"/>
-      <w:r>
-        <w:t xml:space="preserve"> </w:t>
-      </w:r>
-    </w:p>
-    <w:p>
-      <w:r>
-        <w:t xml:space="preserve">Pistol- used as a tiny </w:t>
-      </w:r>
-      <w:proofErr w:type="gramStart"/>
-      <w:r>
-        <w:t>jump</w:t>
-      </w:r>
-      <w:proofErr w:type="gramEnd"/>
-    </w:p>
-    <w:p>
-      <w:r>
-        <w:t xml:space="preserve">Sniper- long jump but with </w:t>
-      </w:r>
-      <w:proofErr w:type="spellStart"/>
-      <w:r>
-        <w:t>loooong</w:t>
-      </w:r>
-      <w:proofErr w:type="spellEnd"/>
-      <w:r>
-        <w:t xml:space="preserve"> time to use </w:t>
-      </w:r>
-      <w:proofErr w:type="gramStart"/>
-      <w:r>
-        <w:t>again</w:t>
-      </w:r>
-      <w:proofErr w:type="gramEnd"/>
-      <w:r>
-        <w:t xml:space="preserve"> </w:t>
-      </w:r>
-    </w:p>
-    <w:p>
-      <w:proofErr w:type="spellStart"/>
-      <w:r>
-        <w:t>Leafblower</w:t>
-      </w:r>
-      <w:proofErr w:type="spellEnd"/>
-      <w:r>
-        <w:t>- used more to glide across surfaces- pushes player slowly and overheat quite quickly.</w:t>
+        <w:t xml:space="preserve">Giant fans – blows player in the pointed direction </w:t>
+      </w:r>
+    </w:p>
+    <w:p>
+      <w:r>
+        <w:t>Pistol- used as a tiny jump</w:t>
+      </w:r>
+    </w:p>
+    <w:p>
+      <w:r>
+        <w:t xml:space="preserve">Sniper- long jump but with loooong time to use again </w:t>
+      </w:r>
+    </w:p>
+    <w:p>
+      <w:r>
+        <w:t>Leafblower- used more to glide across surfaces- pushes player slowly and overheat quite quickly.</w:t>
       </w:r>
     </w:p>
     <w:p>
@@ -72,33 +38,13 @@
     </w:p>
     <w:p>
       <w:r>
-        <w:t xml:space="preserve">Bouncy gun- No knockback but shoots a bouncy one time use </w:t>
-      </w:r>
-      <w:proofErr w:type="spellStart"/>
-      <w:r>
-        <w:t>plataform</w:t>
-      </w:r>
-      <w:proofErr w:type="spellEnd"/>
-      <w:r>
-        <w:t xml:space="preserve"> that bounces the player in the opposite direction with more </w:t>
-      </w:r>
-      <w:proofErr w:type="gramStart"/>
-      <w:r>
-        <w:t>speed</w:t>
-      </w:r>
-      <w:proofErr w:type="gramEnd"/>
-    </w:p>
-    <w:p>
-      <w:r>
-        <w:t xml:space="preserve">Graple hook- the player will swing like spiderman, no </w:t>
-      </w:r>
-      <w:proofErr w:type="spellStart"/>
-      <w:proofErr w:type="gramStart"/>
-      <w:r>
-        <w:t>knocback</w:t>
-      </w:r>
-      <w:proofErr w:type="spellEnd"/>
-      <w:proofErr w:type="gramEnd"/>
+        <w:t>Bouncy gun- No knockback but shoots a bouncy one time use plataform that bounces the player in the opposite direction with more speed</w:t>
+      </w:r>
+    </w:p>
+    <w:p>
+      <w:r>
+        <w:t>Graple hook- the player will swing like spiderman, no knocback</w:t>
+      </w:r>
     </w:p>
     <w:p>
       <w:pPr>
@@ -116,95 +62,32 @@
     </w:p>
     <w:p>
       <w:r>
-        <w:t xml:space="preserve">Turret- fires at player, if player gets in detection </w:t>
-      </w:r>
-      <w:proofErr w:type="gramStart"/>
-      <w:r>
-        <w:t>zone</w:t>
-      </w:r>
-      <w:proofErr w:type="gramEnd"/>
-    </w:p>
-    <w:p>
-      <w:r>
-        <w:t xml:space="preserve">Bomb </w:t>
-      </w:r>
-      <w:proofErr w:type="spellStart"/>
-      <w:r>
-        <w:t>plataform</w:t>
-      </w:r>
-      <w:proofErr w:type="spellEnd"/>
-      <w:r>
-        <w:t xml:space="preserve">- if player is on top of the </w:t>
-      </w:r>
-      <w:proofErr w:type="spellStart"/>
-      <w:proofErr w:type="gramStart"/>
-      <w:r>
-        <w:t>plataform</w:t>
-      </w:r>
-      <w:proofErr w:type="spellEnd"/>
-      <w:r>
-        <w:t xml:space="preserve"> ,</w:t>
-      </w:r>
-      <w:proofErr w:type="gramEnd"/>
-      <w:r>
-        <w:t xml:space="preserve"> it exploded after a certain time killing the player</w:t>
-      </w:r>
-    </w:p>
-    <w:p>
-      <w:r>
-        <w:t xml:space="preserve">Portals – </w:t>
-      </w:r>
-      <w:proofErr w:type="gramStart"/>
-      <w:r>
-        <w:t>pretty self</w:t>
-      </w:r>
-      <w:proofErr w:type="gramEnd"/>
-      <w:r>
-        <w:t xml:space="preserve"> explanatory </w:t>
-      </w:r>
-    </w:p>
-    <w:p>
-      <w:r>
-        <w:t xml:space="preserve">Slow fields- player </w:t>
-      </w:r>
-      <w:proofErr w:type="gramStart"/>
-      <w:r>
-        <w:t>looses</w:t>
-      </w:r>
-      <w:proofErr w:type="gramEnd"/>
-      <w:r>
-        <w:t xml:space="preserve"> all momentum when walking trough one</w:t>
-      </w:r>
-    </w:p>
-    <w:p>
-      <w:r>
-        <w:t xml:space="preserve">Moving </w:t>
-      </w:r>
-      <w:proofErr w:type="spellStart"/>
-      <w:r>
-        <w:t>plataforms</w:t>
-      </w:r>
-      <w:proofErr w:type="spellEnd"/>
-    </w:p>
-    <w:p>
-      <w:r>
-        <w:t xml:space="preserve">Mirror surfaces – copies player movement example </w:t>
-      </w:r>
-      <w:proofErr w:type="gramStart"/>
-      <w:r>
-        <w:t>( if</w:t>
-      </w:r>
-      <w:proofErr w:type="gramEnd"/>
-      <w:r>
-        <w:t xml:space="preserve"> player goes upwards, </w:t>
-      </w:r>
-      <w:proofErr w:type="spellStart"/>
-      <w:r>
-        <w:t>plataform</w:t>
-      </w:r>
-      <w:proofErr w:type="spellEnd"/>
-      <w:r>
-        <w:t xml:space="preserve"> goes as well</w:t>
+        <w:t>Turret- fires at player, if player gets in detection zone</w:t>
+      </w:r>
+    </w:p>
+    <w:p>
+      <w:r>
+        <w:t>Bomb plataform- if player is on top of the plataform , it exploded after a certain time killing the player</w:t>
+      </w:r>
+    </w:p>
+    <w:p>
+      <w:r>
+        <w:t xml:space="preserve">Portals – pretty self explanatory </w:t>
+      </w:r>
+    </w:p>
+    <w:p>
+      <w:r>
+        <w:t>Slow fields- player looses all momentum when walking trough one</w:t>
+      </w:r>
+    </w:p>
+    <w:p>
+      <w:r>
+        <w:t>Moving plataforms</w:t>
+      </w:r>
+    </w:p>
+    <w:p>
+      <w:r>
+        <w:t>Mirror surfaces – copies player movement example ( if player goes upwards, plataform goes as well</w:t>
       </w:r>
     </w:p>
     <w:p>
@@ -214,18 +97,38 @@
     </w:p>
     <w:p>
       <w:r>
-        <w:t xml:space="preserve">Lasers- if player touches </w:t>
-      </w:r>
-      <w:proofErr w:type="gramStart"/>
-      <w:r>
-        <w:t>dies</w:t>
-      </w:r>
-      <w:proofErr w:type="gramEnd"/>
-      <w:r>
-        <w:t xml:space="preserve"> instantly, are turned on and off</w:t>
+        <w:t>Lasers- if player touches dies instantly, are turned on and off</w:t>
       </w:r>
     </w:p>
     <w:p/>
+    <w:p>
+      <w:pPr>
+        <w:pStyle w:val="Heading1"/>
+        <w:jc w:val="center"/>
+      </w:pPr>
+      <w:r>
+        <w:t>Ideas to test</w:t>
+      </w:r>
+    </w:p>
+    <w:p>
+      <w:pPr>
+        <w:tabs>
+          <w:tab w:val="left" w:pos="8328"/>
+        </w:tabs>
+      </w:pPr>
+      <w:r>
+        <w:t xml:space="preserve">When player is in the air </w:t>
+      </w:r>
+      <w:r>
+        <w:t>limit</w:t>
+      </w:r>
+      <w:r>
+        <w:t xml:space="preserve"> the amount of force they can</w:t>
+      </w:r>
+      <w:r>
+        <w:t xml:space="preserve"> do</w:t>
+      </w:r>
+    </w:p>
     <w:p/>
     <w:sectPr>
       <w:pgSz w:w="12240" w:h="15840"/>
@@ -665,7 +568,6 @@
     <w:next w:val="Normal"/>
     <w:link w:val="Heading2Char"/>
     <w:uiPriority w:val="9"/>
-    <w:semiHidden/>
     <w:unhideWhenUsed/>
     <w:qFormat/>
     <w:rsid w:val="00C07497"/>
@@ -882,7 +784,6 @@
     <w:basedOn w:val="DefaultParagraphFont"/>
     <w:link w:val="Heading2"/>
     <w:uiPriority w:val="9"/>
-    <w:semiHidden/>
     <w:rsid w:val="00C07497"/>
     <w:rPr>
       <w:rFonts w:asciiTheme="majorHAnsi" w:eastAsiaTheme="majorEastAsia" w:hAnsiTheme="majorHAnsi" w:cstheme="majorBidi"/>

</xml_diff>